<commit_message>
Actualizacion de ultimo archivo
</commit_message>
<xml_diff>
--- a/PruebaGit.docx
+++ b/PruebaGit.docx
@@ -3,69 +3,135 @@
 <w:document xmlns:wpc="http://schemas.microsoft.com/office/word/2010/wordprocessingCanvas" xmlns:cx="http://schemas.microsoft.com/office/drawing/2014/chartex" xmlns:cx1="http://schemas.microsoft.com/office/drawing/2015/9/8/chartex" xmlns:cx2="http://schemas.microsoft.com/office/drawing/2015/10/21/chartex" xmlns:cx3="http://schemas.microsoft.com/office/drawing/2016/5/9/chartex" xmlns:cx4="http://schemas.microsoft.com/office/drawing/2016/5/10/chartex" xmlns:cx5="http://schemas.microsoft.com/office/drawing/2016/5/11/chartex" xmlns:cx6="http://schemas.microsoft.com/office/drawing/2016/5/12/chartex" xmlns:cx7="http://schemas.microsoft.com/office/drawing/2016/5/13/chartex" xmlns:cx8="http://schemas.microsoft.com/office/drawing/2016/5/14/chartex" xmlns:mc="http://schemas.openxmlformats.org/markup-compatibility/2006" xmlns:aink="http://schemas.microsoft.com/office/drawing/2016/ink" xmlns:am3d="http://schemas.microsoft.com/office/drawing/2017/model3d" xmlns:o="urn:schemas-microsoft-com:office:office" xmlns:oel="http://schemas.microsoft.com/office/2019/extlst" xmlns:r="http://schemas.openxmlformats.org/officeDocument/2006/relationships" xmlns:m="http://schemas.openxmlformats.org/officeDocument/2006/math" xmlns:v="urn:schemas-microsoft-com:vml" xmlns:wp14="http://schemas.microsoft.com/office/word/2010/wordprocessingDrawing" xmlns:wp="http://schemas.openxmlformats.org/drawingml/2006/wordprocessingDrawing" xmlns:w10="urn:schemas-microsoft-com:office:word" xmlns:w="http://schemas.openxmlformats.org/wordprocessingml/2006/main" xmlns:w14="http://schemas.microsoft.com/office/word/2010/wordml" xmlns:w15="http://schemas.microsoft.com/office/word/2012/wordml" xmlns:w16cex="http://schemas.microsoft.com/office/word/2018/wordml/cex" xmlns:w16cid="http://schemas.microsoft.com/office/word/2016/wordml/cid" xmlns:w16="http://schemas.microsoft.com/office/word/2018/wordml" xmlns:w16du="http://schemas.microsoft.com/office/word/2023/wordml/word16du" xmlns:w16sdtdh="http://schemas.microsoft.com/office/word/2020/wordml/sdtdatahash" xmlns:w16sdtfl="http://schemas.microsoft.com/office/word/2024/wordml/sdtformatlock" xmlns:w16se="http://schemas.microsoft.com/office/word/2015/wordml/symex" xmlns:wpg="http://schemas.microsoft.com/office/word/2010/wordprocessingGroup" xmlns:wpi="http://schemas.microsoft.com/office/word/2010/wordprocessingInk" xmlns:wne="http://schemas.microsoft.com/office/word/2006/wordml" xmlns:wps="http://schemas.microsoft.com/office/word/2010/wordprocessingShape" mc:Ignorable="w14 w15 w16se w16cid w16 w16cex w16sdtdh w16sdtfl w16du wp14">
   <w:body>
     <w:p>
-      <w:r>
-        <w:t>Comandos git</w:t>
-      </w:r>
-    </w:p>
-    <w:p/>
-    <w:p>
-      <w:pPr>
-        <w:rPr>
-          <w:lang w:val="es-CO"/>
-        </w:rPr>
-      </w:pPr>
-      <w:r>
-        <w:rPr>
-          <w:lang w:val="es-CO"/>
-        </w:rPr>
-        <w:t>En la app Git Bash d</w:t>
-      </w:r>
-      <w:r>
-        <w:rPr>
-          <w:lang w:val="es-CO"/>
-        </w:rPr>
-        <w:t>e github</w:t>
-      </w:r>
-    </w:p>
-    <w:p>
-      <w:pPr>
-        <w:rPr>
-          <w:lang w:val="es-CO"/>
-        </w:rPr>
-      </w:pPr>
-    </w:p>
-    <w:p>
-      <w:pPr>
-        <w:rPr>
-          <w:lang w:val="es-CO"/>
-        </w:rPr>
-      </w:pPr>
-      <w:r>
-        <w:rPr>
-          <w:lang w:val="es-CO"/>
-        </w:rPr>
-        <w:t>Cd “Ruta” par acambiar de ruta</w:t>
-      </w:r>
-    </w:p>
-    <w:p>
-      <w:pPr>
-        <w:rPr>
-          <w:lang w:val="es-CO"/>
-        </w:rPr>
-      </w:pPr>
-    </w:p>
-    <w:p>
-      <w:pPr>
-        <w:rPr>
-          <w:lang w:val="es-CO"/>
-        </w:rPr>
-      </w:pPr>
-      <w:r>
-        <w:rPr>
-          <w:lang w:val="es-CO"/>
-        </w:rPr>
-        <w:t>Git init</w:t>
-      </w:r>
+      <w:pPr>
+        <w:rPr>
+          <w:lang w:val="es-CO"/>
+        </w:rPr>
+      </w:pPr>
+      <w:r>
+        <w:rPr>
+          <w:lang w:val="es-CO"/>
+        </w:rPr>
+        <w:t xml:space="preserve">Comandos </w:t>
+      </w:r>
+      <w:proofErr w:type="spellStart"/>
+      <w:r>
+        <w:rPr>
+          <w:lang w:val="es-CO"/>
+        </w:rPr>
+        <w:t>git</w:t>
+      </w:r>
+      <w:proofErr w:type="spellEnd"/>
+    </w:p>
+    <w:p>
+      <w:pPr>
+        <w:rPr>
+          <w:lang w:val="es-CO"/>
+        </w:rPr>
+      </w:pPr>
+    </w:p>
+    <w:p>
+      <w:pPr>
+        <w:rPr>
+          <w:lang w:val="es-CO"/>
+        </w:rPr>
+      </w:pPr>
+      <w:r>
+        <w:rPr>
+          <w:lang w:val="es-CO"/>
+        </w:rPr>
+        <w:t xml:space="preserve">En la app Git </w:t>
+      </w:r>
+      <w:proofErr w:type="spellStart"/>
+      <w:r>
+        <w:rPr>
+          <w:lang w:val="es-CO"/>
+        </w:rPr>
+        <w:t>Bash</w:t>
+      </w:r>
+      <w:proofErr w:type="spellEnd"/>
+      <w:r>
+        <w:rPr>
+          <w:lang w:val="es-CO"/>
+        </w:rPr>
+        <w:t xml:space="preserve"> d</w:t>
+      </w:r>
+      <w:r>
+        <w:rPr>
+          <w:lang w:val="es-CO"/>
+        </w:rPr>
+        <w:t xml:space="preserve">e </w:t>
+      </w:r>
+      <w:proofErr w:type="spellStart"/>
+      <w:r>
+        <w:rPr>
+          <w:lang w:val="es-CO"/>
+        </w:rPr>
+        <w:t>github</w:t>
+      </w:r>
+      <w:proofErr w:type="spellEnd"/>
+    </w:p>
+    <w:p>
+      <w:pPr>
+        <w:rPr>
+          <w:lang w:val="es-CO"/>
+        </w:rPr>
+      </w:pPr>
+    </w:p>
+    <w:p>
+      <w:pPr>
+        <w:rPr>
+          <w:lang w:val="es-CO"/>
+        </w:rPr>
+      </w:pPr>
+      <w:r>
+        <w:rPr>
+          <w:lang w:val="es-CO"/>
+        </w:rPr>
+        <w:t xml:space="preserve">Cd “Ruta” par </w:t>
+      </w:r>
+      <w:proofErr w:type="spellStart"/>
+      <w:r>
+        <w:rPr>
+          <w:lang w:val="es-CO"/>
+        </w:rPr>
+        <w:t>acambiar</w:t>
+      </w:r>
+      <w:proofErr w:type="spellEnd"/>
+      <w:r>
+        <w:rPr>
+          <w:lang w:val="es-CO"/>
+        </w:rPr>
+        <w:t xml:space="preserve"> de ruta</w:t>
+      </w:r>
+    </w:p>
+    <w:p>
+      <w:pPr>
+        <w:rPr>
+          <w:lang w:val="es-CO"/>
+        </w:rPr>
+      </w:pPr>
+    </w:p>
+    <w:p>
+      <w:pPr>
+        <w:rPr>
+          <w:lang w:val="es-CO"/>
+        </w:rPr>
+      </w:pPr>
+      <w:r>
+        <w:rPr>
+          <w:lang w:val="es-CO"/>
+        </w:rPr>
+        <w:t xml:space="preserve">Git </w:t>
+      </w:r>
+      <w:proofErr w:type="spellStart"/>
+      <w:r>
+        <w:rPr>
+          <w:lang w:val="es-CO"/>
+        </w:rPr>
+        <w:t>init</w:t>
+      </w:r>
+      <w:proofErr w:type="spellEnd"/>
       <w:r>
         <w:rPr>
           <w:lang w:val="es-CO"/>
@@ -90,7 +156,21 @@
         <w:rPr>
           <w:lang w:val="es-CO"/>
         </w:rPr>
-        <w:t>Git config user.name “usuario”</w:t>
+        <w:t xml:space="preserve">Git </w:t>
+      </w:r>
+      <w:proofErr w:type="spellStart"/>
+      <w:r>
+        <w:rPr>
+          <w:lang w:val="es-CO"/>
+        </w:rPr>
+        <w:t>config</w:t>
+      </w:r>
+      <w:proofErr w:type="spellEnd"/>
+      <w:r>
+        <w:rPr>
+          <w:lang w:val="es-CO"/>
+        </w:rPr>
+        <w:t xml:space="preserve"> user.name “usuario”</w:t>
       </w:r>
       <w:r>
         <w:rPr>
@@ -109,56 +189,64 @@
         <w:rPr>
           <w:lang w:val="es-CO"/>
         </w:rPr>
-        <w:t>icializar usuario de git</w:t>
-      </w:r>
-    </w:p>
-    <w:p>
-      <w:pPr>
-        <w:rPr>
-          <w:lang w:val="es-CO"/>
-        </w:rPr>
-      </w:pPr>
-      <w:r>
-        <w:rPr>
-          <w:lang w:val="es-CO"/>
-        </w:rPr>
-        <w:t xml:space="preserve">git </w:t>
-      </w:r>
+        <w:t xml:space="preserve">icializar usuario de </w:t>
+      </w:r>
+      <w:proofErr w:type="spellStart"/>
+      <w:r>
+        <w:rPr>
+          <w:lang w:val="es-CO"/>
+        </w:rPr>
+        <w:t>git</w:t>
+      </w:r>
+      <w:proofErr w:type="spellEnd"/>
+    </w:p>
+    <w:p>
+      <w:pPr>
+        <w:rPr>
+          <w:lang w:val="es-CO"/>
+        </w:rPr>
+      </w:pPr>
+      <w:proofErr w:type="spellStart"/>
+      <w:r>
+        <w:rPr>
+          <w:lang w:val="es-CO"/>
+        </w:rPr>
+        <w:t>git</w:t>
+      </w:r>
+      <w:proofErr w:type="spellEnd"/>
+      <w:r>
+        <w:rPr>
+          <w:lang w:val="es-CO"/>
+        </w:rPr>
+        <w:t xml:space="preserve"> </w:t>
+      </w:r>
+      <w:proofErr w:type="spellStart"/>
       <w:r>
         <w:rPr>
           <w:lang w:val="es-CO"/>
         </w:rPr>
         <w:t>config</w:t>
       </w:r>
-      <w:r>
-        <w:rPr>
-          <w:lang w:val="es-CO"/>
-        </w:rPr>
-        <w:t xml:space="preserve"> user.</w:t>
-      </w:r>
-      <w:r>
-        <w:rPr>
-          <w:lang w:val="es-CO"/>
-        </w:rPr>
-        <w:t>email</w:t>
-      </w:r>
-      <w:r>
-        <w:rPr>
-          <w:lang w:val="es-CO"/>
-        </w:rPr>
-        <w:t xml:space="preserve"> "</w:t>
-      </w:r>
-      <w:r>
-        <w:rPr>
-          <w:lang w:val="es-CO"/>
-        </w:rPr>
-        <w:t>email</w:t>
-      </w:r>
-      <w:r>
-        <w:rPr>
-          <w:lang w:val="es-CO"/>
-        </w:rPr>
-        <w:t>"</w:t>
+      <w:proofErr w:type="spellEnd"/>
+      <w:r>
+        <w:rPr>
+          <w:lang w:val="es-CO"/>
+        </w:rPr>
+        <w:t xml:space="preserve"> </w:t>
+      </w:r>
+      <w:proofErr w:type="spellStart"/>
+      <w:r>
+        <w:rPr>
+          <w:lang w:val="es-CO"/>
+        </w:rPr>
+        <w:t>user.email</w:t>
+      </w:r>
+      <w:proofErr w:type="spellEnd"/>
+      <w:r>
+        <w:rPr>
+          <w:lang w:val="es-CO"/>
+        </w:rPr>
+        <w:t xml:space="preserve"> "email"</w:t>
       </w:r>
       <w:r>
         <w:rPr>
@@ -188,20 +276,92 @@
         <w:rPr>
           <w:lang w:val="es-CO"/>
         </w:rPr>
-        <w:t>icializar usuario de git</w:t>
-      </w:r>
-    </w:p>
-    <w:p>
-      <w:pPr>
-        <w:rPr>
-          <w:lang w:val="es-CO"/>
-        </w:rPr>
-      </w:pPr>
-      <w:r>
-        <w:rPr>
-          <w:lang w:val="es-CO"/>
-        </w:rPr>
-        <w:t>git remote add origin “URLrepositorio git”</w:t>
+        <w:t xml:space="preserve">icializar usuario de </w:t>
+      </w:r>
+      <w:proofErr w:type="spellStart"/>
+      <w:r>
+        <w:rPr>
+          <w:lang w:val="es-CO"/>
+        </w:rPr>
+        <w:t>git</w:t>
+      </w:r>
+      <w:proofErr w:type="spellEnd"/>
+    </w:p>
+    <w:p>
+      <w:pPr>
+        <w:rPr>
+          <w:lang w:val="es-CO"/>
+        </w:rPr>
+      </w:pPr>
+      <w:proofErr w:type="spellStart"/>
+      <w:r>
+        <w:rPr>
+          <w:lang w:val="es-CO"/>
+        </w:rPr>
+        <w:t>git</w:t>
+      </w:r>
+      <w:proofErr w:type="spellEnd"/>
+      <w:r>
+        <w:rPr>
+          <w:lang w:val="es-CO"/>
+        </w:rPr>
+        <w:t xml:space="preserve"> remote </w:t>
+      </w:r>
+      <w:proofErr w:type="spellStart"/>
+      <w:r>
+        <w:rPr>
+          <w:lang w:val="es-CO"/>
+        </w:rPr>
+        <w:t>add</w:t>
+      </w:r>
+      <w:proofErr w:type="spellEnd"/>
+      <w:r>
+        <w:rPr>
+          <w:lang w:val="es-CO"/>
+        </w:rPr>
+        <w:t xml:space="preserve"> </w:t>
+      </w:r>
+      <w:proofErr w:type="spellStart"/>
+      <w:r>
+        <w:rPr>
+          <w:lang w:val="es-CO"/>
+        </w:rPr>
+        <w:t>origin</w:t>
+      </w:r>
+      <w:proofErr w:type="spellEnd"/>
+      <w:r>
+        <w:rPr>
+          <w:lang w:val="es-CO"/>
+        </w:rPr>
+        <w:t xml:space="preserve"> “</w:t>
+      </w:r>
+      <w:proofErr w:type="spellStart"/>
+      <w:r>
+        <w:rPr>
+          <w:lang w:val="es-CO"/>
+        </w:rPr>
+        <w:t>URLrepositorio</w:t>
+      </w:r>
+      <w:proofErr w:type="spellEnd"/>
+      <w:r>
+        <w:rPr>
+          <w:lang w:val="es-CO"/>
+        </w:rPr>
+        <w:t xml:space="preserve"> </w:t>
+      </w:r>
+      <w:proofErr w:type="spellStart"/>
+      <w:r>
+        <w:rPr>
+          <w:lang w:val="es-CO"/>
+        </w:rPr>
+        <w:t>git</w:t>
+      </w:r>
+      <w:proofErr w:type="spellEnd"/>
+      <w:r>
+        <w:rPr>
+          <w:lang w:val="es-CO"/>
+        </w:rPr>
+        <w:t>”</w:t>
       </w:r>
       <w:r>
         <w:rPr>
@@ -216,6 +376,1631 @@
         </w:rPr>
         <w:t>ncronizar el repositorio virtual</w:t>
       </w:r>
+    </w:p>
+    <w:p>
+      <w:pPr>
+        <w:rPr>
+          <w:lang w:val="es-CO"/>
+        </w:rPr>
+      </w:pPr>
+    </w:p>
+    <w:p>
+      <w:pPr>
+        <w:rPr>
+          <w:lang w:val="es-CO"/>
+        </w:rPr>
+      </w:pPr>
+      <w:proofErr w:type="spellStart"/>
+      <w:r>
+        <w:rPr>
+          <w:lang w:val="es-CO"/>
+        </w:rPr>
+        <w:t>git</w:t>
+      </w:r>
+      <w:proofErr w:type="spellEnd"/>
+      <w:r>
+        <w:rPr>
+          <w:lang w:val="es-CO"/>
+        </w:rPr>
+        <w:t xml:space="preserve"> </w:t>
+      </w:r>
+      <w:proofErr w:type="spellStart"/>
+      <w:r>
+        <w:rPr>
+          <w:lang w:val="es-CO"/>
+        </w:rPr>
+        <w:t>add</w:t>
+      </w:r>
+      <w:proofErr w:type="spellEnd"/>
+      <w:r>
+        <w:rPr>
+          <w:lang w:val="es-CO"/>
+        </w:rPr>
+        <w:t xml:space="preserve"> nombrearchivo.txt</w:t>
+      </w:r>
+      <w:r>
+        <w:rPr>
+          <w:lang w:val="es-CO"/>
+        </w:rPr>
+        <w:tab/>
+      </w:r>
+      <w:r>
+        <w:rPr>
+          <w:lang w:val="es-CO"/>
+        </w:rPr>
+        <w:tab/>
+      </w:r>
+      <w:r>
+        <w:rPr>
+          <w:lang w:val="es-CO"/>
+        </w:rPr>
+        <w:tab/>
+        <w:t>dice que se agrega</w:t>
+      </w:r>
+    </w:p>
+    <w:p>
+      <w:pPr>
+        <w:rPr>
+          <w:lang w:val="es-CO"/>
+        </w:rPr>
+      </w:pPr>
+      <w:proofErr w:type="spellStart"/>
+      <w:r>
+        <w:rPr>
+          <w:lang w:val="es-CO"/>
+        </w:rPr>
+        <w:t>git</w:t>
+      </w:r>
+      <w:proofErr w:type="spellEnd"/>
+      <w:r>
+        <w:rPr>
+          <w:lang w:val="es-CO"/>
+        </w:rPr>
+        <w:t xml:space="preserve"> status  </w:t>
+      </w:r>
+      <w:r>
+        <w:rPr>
+          <w:lang w:val="es-CO"/>
+        </w:rPr>
+        <w:tab/>
+      </w:r>
+      <w:r>
+        <w:rPr>
+          <w:lang w:val="es-CO"/>
+        </w:rPr>
+        <w:tab/>
+      </w:r>
+      <w:r>
+        <w:rPr>
+          <w:lang w:val="es-CO"/>
+        </w:rPr>
+        <w:tab/>
+      </w:r>
+      <w:r>
+        <w:rPr>
+          <w:lang w:val="es-CO"/>
+        </w:rPr>
+        <w:tab/>
+      </w:r>
+      <w:r>
+        <w:rPr>
+          <w:lang w:val="es-CO"/>
+        </w:rPr>
+        <w:tab/>
+        <w:t>conocer el estado de la carpeta vinculada</w:t>
+      </w:r>
+    </w:p>
+    <w:p>
+      <w:pPr>
+        <w:rPr>
+          <w:lang w:val="es-CO"/>
+        </w:rPr>
+      </w:pPr>
+      <w:proofErr w:type="spellStart"/>
+      <w:r>
+        <w:rPr>
+          <w:lang w:val="es-CO"/>
+        </w:rPr>
+        <w:t>git</w:t>
+      </w:r>
+      <w:proofErr w:type="spellEnd"/>
+      <w:r>
+        <w:rPr>
+          <w:lang w:val="es-CO"/>
+        </w:rPr>
+        <w:t xml:space="preserve"> </w:t>
+      </w:r>
+      <w:proofErr w:type="spellStart"/>
+      <w:r>
+        <w:rPr>
+          <w:lang w:val="es-CO"/>
+        </w:rPr>
+        <w:t>commit</w:t>
+      </w:r>
+      <w:proofErr w:type="spellEnd"/>
+      <w:r>
+        <w:rPr>
+          <w:lang w:val="es-CO"/>
+        </w:rPr>
+        <w:t xml:space="preserve"> -m “comentario”</w:t>
+      </w:r>
+      <w:r>
+        <w:rPr>
+          <w:lang w:val="es-CO"/>
+        </w:rPr>
+        <w:tab/>
+      </w:r>
+      <w:r>
+        <w:rPr>
+          <w:lang w:val="es-CO"/>
+        </w:rPr>
+        <w:tab/>
+      </w:r>
+      <w:r>
+        <w:rPr>
+          <w:lang w:val="es-CO"/>
+        </w:rPr>
+        <w:tab/>
+        <w:t>prepara comentario de esta subida o versión</w:t>
+      </w:r>
+    </w:p>
+    <w:p>
+      <w:pPr>
+        <w:rPr>
+          <w:lang w:val="es-CO"/>
+        </w:rPr>
+      </w:pPr>
+      <w:proofErr w:type="spellStart"/>
+      <w:r>
+        <w:rPr>
+          <w:lang w:val="es-CO"/>
+        </w:rPr>
+        <w:t>git</w:t>
+      </w:r>
+      <w:proofErr w:type="spellEnd"/>
+      <w:r>
+        <w:rPr>
+          <w:lang w:val="es-CO"/>
+        </w:rPr>
+        <w:t xml:space="preserve"> </w:t>
+      </w:r>
+      <w:proofErr w:type="spellStart"/>
+      <w:r>
+        <w:rPr>
+          <w:lang w:val="es-CO"/>
+        </w:rPr>
+        <w:t>push</w:t>
+      </w:r>
+      <w:proofErr w:type="spellEnd"/>
+      <w:r>
+        <w:rPr>
+          <w:lang w:val="es-CO"/>
+        </w:rPr>
+        <w:t xml:space="preserve"> -u </w:t>
+      </w:r>
+      <w:proofErr w:type="spellStart"/>
+      <w:r>
+        <w:rPr>
+          <w:lang w:val="es-CO"/>
+        </w:rPr>
+        <w:t>origin</w:t>
+      </w:r>
+      <w:proofErr w:type="spellEnd"/>
+      <w:r>
+        <w:rPr>
+          <w:lang w:val="es-CO"/>
+        </w:rPr>
+        <w:t xml:space="preserve"> master</w:t>
+      </w:r>
+      <w:r>
+        <w:rPr>
+          <w:lang w:val="es-CO"/>
+        </w:rPr>
+        <w:tab/>
+      </w:r>
+      <w:r>
+        <w:rPr>
+          <w:lang w:val="es-CO"/>
+        </w:rPr>
+        <w:tab/>
+      </w:r>
+      <w:r>
+        <w:rPr>
+          <w:lang w:val="es-CO"/>
+        </w:rPr>
+        <w:tab/>
+      </w:r>
+      <w:proofErr w:type="spellStart"/>
+      <w:r>
+        <w:rPr>
+          <w:lang w:val="es-CO"/>
+        </w:rPr>
+        <w:t>origin</w:t>
+      </w:r>
+      <w:proofErr w:type="spellEnd"/>
+      <w:r>
+        <w:rPr>
+          <w:lang w:val="es-CO"/>
+        </w:rPr>
+        <w:t>, como se</w:t>
+      </w:r>
+      <w:r>
+        <w:rPr>
+          <w:lang w:val="es-CO"/>
+        </w:rPr>
+        <w:t xml:space="preserve"> </w:t>
+      </w:r>
+      <w:proofErr w:type="spellStart"/>
+      <w:r>
+        <w:rPr>
+          <w:lang w:val="es-CO"/>
+        </w:rPr>
+        <w:t>declaro</w:t>
+      </w:r>
+      <w:proofErr w:type="spellEnd"/>
+      <w:r>
+        <w:rPr>
+          <w:lang w:val="es-CO"/>
+        </w:rPr>
+        <w:t xml:space="preserve"> el repositorio</w:t>
+      </w:r>
+    </w:p>
+    <w:p>
+      <w:pPr>
+        <w:rPr>
+          <w:lang w:val="es-CO"/>
+        </w:rPr>
+      </w:pPr>
+      <w:r>
+        <w:rPr>
+          <w:lang w:val="es-CO"/>
+        </w:rPr>
+        <w:tab/>
+      </w:r>
+      <w:r>
+        <w:rPr>
+          <w:lang w:val="es-CO"/>
+        </w:rPr>
+        <w:tab/>
+      </w:r>
+      <w:r>
+        <w:rPr>
+          <w:lang w:val="es-CO"/>
+        </w:rPr>
+        <w:tab/>
+      </w:r>
+      <w:r>
+        <w:rPr>
+          <w:lang w:val="es-CO"/>
+        </w:rPr>
+        <w:tab/>
+      </w:r>
+      <w:r>
+        <w:rPr>
+          <w:lang w:val="es-CO"/>
+        </w:rPr>
+        <w:tab/>
+      </w:r>
+      <w:r>
+        <w:rPr>
+          <w:lang w:val="es-CO"/>
+        </w:rPr>
+        <w:tab/>
+        <w:t>master es el nombre de la rama</w:t>
+      </w:r>
+    </w:p>
+    <w:p>
+      <w:pPr>
+        <w:rPr>
+          <w:lang w:val="es-CO"/>
+        </w:rPr>
+      </w:pPr>
+    </w:p>
+    <w:p>
+      <w:pPr>
+        <w:rPr>
+          <w:lang w:val="es-CO"/>
+        </w:rPr>
+      </w:pPr>
+      <w:r>
+        <w:rPr>
+          <w:lang w:val="es-CO"/>
+        </w:rPr>
+        <w:t>descargar un repositorio al local</w:t>
+      </w:r>
+    </w:p>
+    <w:p>
+      <w:pPr>
+        <w:rPr>
+          <w:lang w:val="es-CO"/>
+        </w:rPr>
+      </w:pPr>
+      <w:r>
+        <w:rPr>
+          <w:lang w:val="es-CO"/>
+        </w:rPr>
+        <w:t xml:space="preserve">me ubico en la carpeta </w:t>
+      </w:r>
+      <w:proofErr w:type="spellStart"/>
+      <w:r>
+        <w:rPr>
+          <w:lang w:val="es-CO"/>
+        </w:rPr>
+        <w:t>dnde</w:t>
+      </w:r>
+      <w:proofErr w:type="spellEnd"/>
+      <w:r>
+        <w:rPr>
+          <w:lang w:val="es-CO"/>
+        </w:rPr>
+        <w:t xml:space="preserve"> quiero descargar en local</w:t>
+      </w:r>
+    </w:p>
+    <w:p>
+      <w:pPr>
+        <w:rPr>
+          <w:lang w:val="es-CO"/>
+        </w:rPr>
+      </w:pPr>
+      <w:proofErr w:type="spellStart"/>
+      <w:r>
+        <w:rPr>
+          <w:lang w:val="es-CO"/>
+        </w:rPr>
+        <w:t>git</w:t>
+      </w:r>
+      <w:proofErr w:type="spellEnd"/>
+      <w:r>
+        <w:rPr>
+          <w:lang w:val="es-CO"/>
+        </w:rPr>
+        <w:t xml:space="preserve"> clone </w:t>
+      </w:r>
+      <w:proofErr w:type="spellStart"/>
+      <w:r>
+        <w:rPr>
+          <w:lang w:val="es-CO"/>
+        </w:rPr>
+        <w:t>URL</w:t>
+      </w:r>
+      <w:r>
+        <w:rPr>
+          <w:lang w:val="es-CO"/>
+        </w:rPr>
+        <w:t>repositorio</w:t>
+      </w:r>
+      <w:proofErr w:type="spellEnd"/>
+      <w:r>
+        <w:rPr>
+          <w:lang w:val="es-CO"/>
+        </w:rPr>
+        <w:t xml:space="preserve"> </w:t>
+      </w:r>
+      <w:proofErr w:type="spellStart"/>
+      <w:r>
+        <w:rPr>
+          <w:lang w:val="es-CO"/>
+        </w:rPr>
+        <w:t>git</w:t>
+      </w:r>
+      <w:proofErr w:type="spellEnd"/>
+      <w:r>
+        <w:rPr>
+          <w:lang w:val="es-CO"/>
+        </w:rPr>
+        <w:tab/>
+      </w:r>
+      <w:r>
+        <w:rPr>
+          <w:lang w:val="es-CO"/>
+        </w:rPr>
+        <w:tab/>
+      </w:r>
+      <w:r>
+        <w:rPr>
+          <w:lang w:val="es-CO"/>
+        </w:rPr>
+        <w:tab/>
+        <w:t>se descarga todo desde cero</w:t>
+      </w:r>
+    </w:p>
+    <w:p>
+      <w:pPr>
+        <w:rPr>
+          <w:lang w:val="es-CO"/>
+        </w:rPr>
+      </w:pPr>
+      <w:proofErr w:type="spellStart"/>
+      <w:r>
+        <w:rPr>
+          <w:lang w:val="es-CO"/>
+        </w:rPr>
+        <w:t>git</w:t>
+      </w:r>
+      <w:proofErr w:type="spellEnd"/>
+      <w:r>
+        <w:rPr>
+          <w:lang w:val="es-CO"/>
+        </w:rPr>
+        <w:t xml:space="preserve"> </w:t>
+      </w:r>
+      <w:proofErr w:type="spellStart"/>
+      <w:r>
+        <w:rPr>
+          <w:lang w:val="es-CO"/>
+        </w:rPr>
+        <w:t>pull</w:t>
+      </w:r>
+      <w:proofErr w:type="spellEnd"/>
+      <w:r>
+        <w:rPr>
+          <w:lang w:val="es-CO"/>
+        </w:rPr>
+        <w:t xml:space="preserve"> </w:t>
+      </w:r>
+      <w:proofErr w:type="spellStart"/>
+      <w:r>
+        <w:rPr>
+          <w:lang w:val="es-CO"/>
+        </w:rPr>
+        <w:t>origin</w:t>
+      </w:r>
+      <w:proofErr w:type="spellEnd"/>
+      <w:r>
+        <w:rPr>
+          <w:lang w:val="es-CO"/>
+        </w:rPr>
+        <w:t xml:space="preserve"> master</w:t>
+      </w:r>
+      <w:r>
+        <w:rPr>
+          <w:lang w:val="es-CO"/>
+        </w:rPr>
+        <w:tab/>
+      </w:r>
+      <w:r>
+        <w:rPr>
+          <w:lang w:val="es-CO"/>
+        </w:rPr>
+        <w:tab/>
+      </w:r>
+      <w:r>
+        <w:rPr>
+          <w:lang w:val="es-CO"/>
+        </w:rPr>
+        <w:tab/>
+      </w:r>
+      <w:r>
+        <w:rPr>
+          <w:lang w:val="es-CO"/>
+        </w:rPr>
+        <w:tab/>
+        <w:t>para actualizar cambios</w:t>
+      </w:r>
+      <w:r>
+        <w:rPr>
+          <w:lang w:val="es-CO"/>
+        </w:rPr>
+        <w:t xml:space="preserve"> del repo virtual</w:t>
+      </w:r>
+    </w:p>
+    <w:p>
+      <w:pPr>
+        <w:rPr>
+          <w:lang w:val="es-CO"/>
+        </w:rPr>
+      </w:pPr>
+    </w:p>
+    <w:p>
+      <w:pPr>
+        <w:rPr>
+          <w:lang w:val="es-CO"/>
+        </w:rPr>
+      </w:pPr>
+      <w:r>
+        <w:rPr>
+          <w:lang w:val="es-CO"/>
+        </w:rPr>
+        <w:t>Crear ramas, que son versiones para poder escoger entre líneas independientes de desarrollo, y ellas después se unen a la principal</w:t>
+      </w:r>
+    </w:p>
+    <w:p>
+      <w:pPr>
+        <w:rPr>
+          <w:lang w:val="es-CO"/>
+        </w:rPr>
+      </w:pPr>
+      <w:r>
+        <w:rPr>
+          <w:lang w:val="es-CO"/>
+        </w:rPr>
+        <w:lastRenderedPageBreak/>
+        <w:drawing>
+          <wp:inline distT="0" distB="0" distL="0" distR="0" wp14:anchorId="0037A2D1" wp14:editId="04934572">
+            <wp:extent cx="3398407" cy="2692400"/>
+            <wp:effectExtent l="0" t="0" r="0" b="0"/>
+            <wp:docPr id="1151311222" name="Picture 1"/>
+            <wp:cNvGraphicFramePr>
+              <a:graphicFrameLocks xmlns:a="http://schemas.openxmlformats.org/drawingml/2006/main" noChangeAspect="1"/>
+            </wp:cNvGraphicFramePr>
+            <a:graphic xmlns:a="http://schemas.openxmlformats.org/drawingml/2006/main">
+              <a:graphicData uri="http://schemas.openxmlformats.org/drawingml/2006/picture">
+                <pic:pic xmlns:pic="http://schemas.openxmlformats.org/drawingml/2006/picture">
+                  <pic:nvPicPr>
+                    <pic:cNvPr id="1151311222" name=""/>
+                    <pic:cNvPicPr/>
+                  </pic:nvPicPr>
+                  <pic:blipFill>
+                    <a:blip r:embed="rId4"/>
+                    <a:stretch>
+                      <a:fillRect/>
+                    </a:stretch>
+                  </pic:blipFill>
+                  <pic:spPr>
+                    <a:xfrm>
+                      <a:off x="0" y="0"/>
+                      <a:ext cx="3403434" cy="2696382"/>
+                    </a:xfrm>
+                    <a:prstGeom prst="rect">
+                      <a:avLst/>
+                    </a:prstGeom>
+                  </pic:spPr>
+                </pic:pic>
+              </a:graphicData>
+            </a:graphic>
+          </wp:inline>
+        </w:drawing>
+      </w:r>
+    </w:p>
+    <w:p>
+      <w:pPr>
+        <w:rPr>
+          <w:lang w:val="es-CO"/>
+        </w:rPr>
+      </w:pPr>
+      <w:r>
+        <w:rPr>
+          <w:lang w:val="es-CO"/>
+        </w:rPr>
+        <w:t xml:space="preserve">Git </w:t>
+      </w:r>
+      <w:proofErr w:type="spellStart"/>
+      <w:r>
+        <w:rPr>
+          <w:lang w:val="es-CO"/>
+        </w:rPr>
+        <w:t>branch</w:t>
+      </w:r>
+      <w:proofErr w:type="spellEnd"/>
+      <w:r>
+        <w:rPr>
+          <w:lang w:val="es-CO"/>
+        </w:rPr>
+        <w:t xml:space="preserve"> </w:t>
+      </w:r>
+      <w:r>
+        <w:rPr>
+          <w:lang w:val="es-CO"/>
+        </w:rPr>
+        <w:tab/>
+      </w:r>
+      <w:r>
+        <w:rPr>
+          <w:lang w:val="es-CO"/>
+        </w:rPr>
+        <w:tab/>
+      </w:r>
+      <w:r>
+        <w:rPr>
+          <w:lang w:val="es-CO"/>
+        </w:rPr>
+        <w:tab/>
+      </w:r>
+      <w:r>
+        <w:rPr>
+          <w:lang w:val="es-CO"/>
+        </w:rPr>
+        <w:tab/>
+      </w:r>
+      <w:r>
+        <w:rPr>
+          <w:lang w:val="es-CO"/>
+        </w:rPr>
+        <w:tab/>
+      </w:r>
+      <w:r>
+        <w:rPr>
+          <w:lang w:val="es-CO"/>
+        </w:rPr>
+        <w:tab/>
+        <w:t>dice en que rama estoy ubicado</w:t>
+      </w:r>
+    </w:p>
+    <w:p>
+      <w:pPr>
+        <w:rPr>
+          <w:lang w:val="es-CO"/>
+        </w:rPr>
+      </w:pPr>
+      <w:r>
+        <w:rPr>
+          <w:lang w:val="es-CO"/>
+        </w:rPr>
+        <w:t xml:space="preserve">Git Branch </w:t>
+      </w:r>
+      <w:proofErr w:type="spellStart"/>
+      <w:r>
+        <w:rPr>
+          <w:lang w:val="es-CO"/>
+        </w:rPr>
+        <w:t>nombreRama</w:t>
+      </w:r>
+      <w:proofErr w:type="spellEnd"/>
+      <w:r>
+        <w:rPr>
+          <w:lang w:val="es-CO"/>
+        </w:rPr>
+        <w:tab/>
+      </w:r>
+      <w:r>
+        <w:rPr>
+          <w:lang w:val="es-CO"/>
+        </w:rPr>
+        <w:tab/>
+      </w:r>
+      <w:r>
+        <w:rPr>
+          <w:lang w:val="es-CO"/>
+        </w:rPr>
+        <w:tab/>
+      </w:r>
+      <w:r>
+        <w:rPr>
+          <w:lang w:val="es-CO"/>
+        </w:rPr>
+        <w:tab/>
+        <w:t>creo una nueva rama</w:t>
+      </w:r>
+    </w:p>
+    <w:p>
+      <w:pPr>
+        <w:rPr>
+          <w:lang w:val="es-CO"/>
+        </w:rPr>
+      </w:pPr>
+      <w:r>
+        <w:rPr>
+          <w:lang w:val="es-CO"/>
+        </w:rPr>
+        <w:t xml:space="preserve">Git Branch -m </w:t>
+      </w:r>
+      <w:proofErr w:type="spellStart"/>
+      <w:r>
+        <w:rPr>
+          <w:lang w:val="es-CO"/>
+        </w:rPr>
+        <w:t>nombreRama</w:t>
+      </w:r>
+      <w:proofErr w:type="spellEnd"/>
+      <w:r>
+        <w:rPr>
+          <w:lang w:val="es-CO"/>
+        </w:rPr>
+        <w:t xml:space="preserve"> </w:t>
+      </w:r>
+      <w:proofErr w:type="spellStart"/>
+      <w:r>
+        <w:rPr>
+          <w:lang w:val="es-CO"/>
+        </w:rPr>
+        <w:t>nombreCambio</w:t>
+      </w:r>
+      <w:proofErr w:type="spellEnd"/>
+      <w:r>
+        <w:rPr>
+          <w:lang w:val="es-CO"/>
+        </w:rPr>
+        <w:tab/>
+      </w:r>
+      <w:r>
+        <w:rPr>
+          <w:lang w:val="es-CO"/>
+        </w:rPr>
+        <w:tab/>
+        <w:t>Cambia el nombre de una rama creada</w:t>
+      </w:r>
+    </w:p>
+    <w:p>
+      <w:pPr>
+        <w:rPr>
+          <w:lang w:val="es-CO"/>
+        </w:rPr>
+      </w:pPr>
+      <w:r>
+        <w:rPr>
+          <w:lang w:val="es-CO"/>
+        </w:rPr>
+        <w:t xml:space="preserve">Git </w:t>
+      </w:r>
+      <w:proofErr w:type="spellStart"/>
+      <w:r>
+        <w:rPr>
+          <w:lang w:val="es-CO"/>
+        </w:rPr>
+        <w:t>checkout</w:t>
+      </w:r>
+      <w:proofErr w:type="spellEnd"/>
+      <w:r>
+        <w:rPr>
+          <w:lang w:val="es-CO"/>
+        </w:rPr>
+        <w:t xml:space="preserve"> </w:t>
+      </w:r>
+      <w:proofErr w:type="spellStart"/>
+      <w:r>
+        <w:rPr>
+          <w:lang w:val="es-CO"/>
+        </w:rPr>
+        <w:t>NombreRamaX</w:t>
+      </w:r>
+      <w:proofErr w:type="spellEnd"/>
+      <w:r>
+        <w:rPr>
+          <w:lang w:val="es-CO"/>
+        </w:rPr>
+        <w:tab/>
+      </w:r>
+      <w:r>
+        <w:rPr>
+          <w:lang w:val="es-CO"/>
+        </w:rPr>
+        <w:tab/>
+      </w:r>
+      <w:r>
+        <w:rPr>
+          <w:lang w:val="es-CO"/>
+        </w:rPr>
+        <w:tab/>
+      </w:r>
+      <w:r>
+        <w:rPr>
+          <w:lang w:val="es-CO"/>
+        </w:rPr>
+        <w:tab/>
+        <w:t>me dirige a otra rama</w:t>
+      </w:r>
+    </w:p>
+    <w:p>
+      <w:pPr>
+        <w:rPr>
+          <w:lang w:val="es-CO"/>
+        </w:rPr>
+      </w:pPr>
+      <w:r>
+        <w:rPr>
+          <w:lang w:val="es-CO"/>
+        </w:rPr>
+        <w:t xml:space="preserve">Git </w:t>
+      </w:r>
+      <w:proofErr w:type="spellStart"/>
+      <w:r>
+        <w:rPr>
+          <w:lang w:val="es-CO"/>
+        </w:rPr>
+        <w:t>banch</w:t>
+      </w:r>
+      <w:proofErr w:type="spellEnd"/>
+      <w:r>
+        <w:rPr>
+          <w:lang w:val="es-CO"/>
+        </w:rPr>
+        <w:t xml:space="preserve"> -d </w:t>
+      </w:r>
+      <w:proofErr w:type="spellStart"/>
+      <w:r>
+        <w:rPr>
+          <w:lang w:val="es-CO"/>
+        </w:rPr>
+        <w:t>nombrecambio</w:t>
+      </w:r>
+      <w:proofErr w:type="spellEnd"/>
+      <w:r>
+        <w:rPr>
+          <w:lang w:val="es-CO"/>
+        </w:rPr>
+        <w:tab/>
+      </w:r>
+      <w:r>
+        <w:rPr>
+          <w:lang w:val="es-CO"/>
+        </w:rPr>
+        <w:tab/>
+      </w:r>
+      <w:r>
+        <w:rPr>
+          <w:lang w:val="es-CO"/>
+        </w:rPr>
+        <w:tab/>
+      </w:r>
+      <w:r>
+        <w:rPr>
+          <w:lang w:val="es-CO"/>
+        </w:rPr>
+        <w:tab/>
+        <w:t xml:space="preserve">Elimina un rama, siempre que no este </w:t>
+      </w:r>
+    </w:p>
+    <w:p>
+      <w:pPr>
+        <w:ind w:left="4320" w:firstLine="720"/>
+        <w:rPr>
+          <w:lang w:val="es-CO"/>
+        </w:rPr>
+      </w:pPr>
+      <w:r>
+        <w:rPr>
+          <w:lang w:val="es-CO"/>
+        </w:rPr>
+        <w:t>en ella parado</w:t>
+      </w:r>
+    </w:p>
+    <w:p>
+      <w:pPr>
+        <w:rPr>
+          <w:lang w:val="es-CO"/>
+        </w:rPr>
+      </w:pPr>
+      <w:proofErr w:type="spellStart"/>
+      <w:r>
+        <w:rPr>
+          <w:lang w:val="es-CO"/>
+        </w:rPr>
+        <w:t>touch</w:t>
+      </w:r>
+      <w:proofErr w:type="spellEnd"/>
+      <w:r>
+        <w:rPr>
+          <w:lang w:val="es-CO"/>
+        </w:rPr>
+        <w:t xml:space="preserve"> “archivo.txt”</w:t>
+      </w:r>
+      <w:r>
+        <w:rPr>
+          <w:lang w:val="es-CO"/>
+        </w:rPr>
+        <w:tab/>
+      </w:r>
+      <w:r>
+        <w:rPr>
+          <w:lang w:val="es-CO"/>
+        </w:rPr>
+        <w:tab/>
+      </w:r>
+      <w:r>
+        <w:rPr>
+          <w:lang w:val="es-CO"/>
+        </w:rPr>
+        <w:tab/>
+      </w:r>
+      <w:r>
+        <w:rPr>
+          <w:lang w:val="es-CO"/>
+        </w:rPr>
+        <w:tab/>
+      </w:r>
+      <w:r>
+        <w:rPr>
+          <w:lang w:val="es-CO"/>
+        </w:rPr>
+        <w:tab/>
+        <w:t xml:space="preserve">se crea un nuevo archivo, para </w:t>
+      </w:r>
+    </w:p>
+    <w:p>
+      <w:pPr>
+        <w:ind w:left="4320" w:firstLine="720"/>
+        <w:rPr>
+          <w:lang w:val="es-CO"/>
+        </w:rPr>
+      </w:pPr>
+      <w:r>
+        <w:rPr>
+          <w:lang w:val="es-CO"/>
+        </w:rPr>
+        <w:t>cualquier rama</w:t>
+      </w:r>
+    </w:p>
+    <w:p>
+      <w:pPr>
+        <w:rPr>
+          <w:lang w:val="es-CO"/>
+        </w:rPr>
+      </w:pPr>
+      <w:r>
+        <w:rPr>
+          <w:lang w:val="es-CO"/>
+        </w:rPr>
+        <w:t>si quiero que unos archivos sean exclusivos de una sola rama, luego de crearlos, los agrego y los comento parado en la rama donde quiero que queden exclusivos y estos solo se aparecerán cuando yo este en esa rama en mi carpeta local.</w:t>
+      </w:r>
+    </w:p>
+    <w:p>
+      <w:pPr>
+        <w:rPr>
+          <w:lang w:val="es-CO"/>
+        </w:rPr>
+      </w:pPr>
+      <w:proofErr w:type="spellStart"/>
+      <w:r>
+        <w:rPr>
+          <w:lang w:val="es-CO"/>
+        </w:rPr>
+        <w:t>git</w:t>
+      </w:r>
+      <w:proofErr w:type="spellEnd"/>
+      <w:r>
+        <w:rPr>
+          <w:lang w:val="es-CO"/>
+        </w:rPr>
+        <w:t xml:space="preserve"> </w:t>
+      </w:r>
+      <w:proofErr w:type="spellStart"/>
+      <w:r>
+        <w:rPr>
+          <w:lang w:val="es-CO"/>
+        </w:rPr>
+        <w:t>add</w:t>
+      </w:r>
+      <w:proofErr w:type="spellEnd"/>
+      <w:r>
+        <w:rPr>
+          <w:lang w:val="es-CO"/>
+        </w:rPr>
+        <w:t>.</w:t>
+      </w:r>
+      <w:r>
+        <w:rPr>
+          <w:lang w:val="es-CO"/>
+        </w:rPr>
+        <w:tab/>
+      </w:r>
+      <w:r>
+        <w:rPr>
+          <w:lang w:val="es-CO"/>
+        </w:rPr>
+        <w:tab/>
+      </w:r>
+      <w:r>
+        <w:rPr>
+          <w:lang w:val="es-CO"/>
+        </w:rPr>
+        <w:tab/>
+      </w:r>
+      <w:r>
+        <w:rPr>
+          <w:lang w:val="es-CO"/>
+        </w:rPr>
+        <w:tab/>
+      </w:r>
+      <w:r>
+        <w:rPr>
+          <w:lang w:val="es-CO"/>
+        </w:rPr>
+        <w:tab/>
+      </w:r>
+      <w:r>
+        <w:rPr>
+          <w:lang w:val="es-CO"/>
+        </w:rPr>
+        <w:tab/>
+        <w:t>Agrega todos los archivos</w:t>
+      </w:r>
+    </w:p>
+    <w:p>
+      <w:pPr>
+        <w:rPr>
+          <w:lang w:val="es-CO"/>
+        </w:rPr>
+      </w:pPr>
+      <w:proofErr w:type="spellStart"/>
+      <w:r>
+        <w:rPr>
+          <w:lang w:val="es-CO"/>
+        </w:rPr>
+        <w:t>git</w:t>
+      </w:r>
+      <w:proofErr w:type="spellEnd"/>
+      <w:r>
+        <w:rPr>
+          <w:lang w:val="es-CO"/>
+        </w:rPr>
+        <w:t xml:space="preserve"> </w:t>
+      </w:r>
+      <w:proofErr w:type="spellStart"/>
+      <w:r>
+        <w:rPr>
+          <w:lang w:val="es-CO"/>
+        </w:rPr>
+        <w:t>commit</w:t>
+      </w:r>
+      <w:proofErr w:type="spellEnd"/>
+      <w:r>
+        <w:rPr>
+          <w:lang w:val="es-CO"/>
+        </w:rPr>
+        <w:t xml:space="preserve"> -m “comentario”</w:t>
+      </w:r>
+      <w:r>
+        <w:rPr>
+          <w:lang w:val="es-CO"/>
+        </w:rPr>
+        <w:tab/>
+      </w:r>
+      <w:r>
+        <w:rPr>
+          <w:lang w:val="es-CO"/>
+        </w:rPr>
+        <w:tab/>
+      </w:r>
+      <w:r>
+        <w:rPr>
+          <w:lang w:val="es-CO"/>
+        </w:rPr>
+        <w:tab/>
+      </w:r>
+      <w:r>
+        <w:rPr>
+          <w:lang w:val="es-CO"/>
+        </w:rPr>
+        <w:tab/>
+        <w:t xml:space="preserve">En este comentario el sistema </w:t>
+      </w:r>
+    </w:p>
+    <w:p>
+      <w:pPr>
+        <w:ind w:left="5040"/>
+        <w:rPr>
+          <w:lang w:val="es-CO"/>
+        </w:rPr>
+      </w:pPr>
+      <w:r>
+        <w:rPr>
+          <w:lang w:val="es-CO"/>
+        </w:rPr>
+        <w:t>entiende que los archivos nuevos son solo para la rama donde estoy parado</w:t>
+      </w:r>
+    </w:p>
+    <w:p>
+      <w:pPr>
+        <w:rPr>
+          <w:lang w:val="es-CO"/>
+        </w:rPr>
+      </w:pPr>
+      <w:r>
+        <w:rPr>
+          <w:lang w:val="es-CO"/>
+        </w:rPr>
+        <w:t xml:space="preserve">al cambiar de ramas con </w:t>
+      </w:r>
+      <w:proofErr w:type="spellStart"/>
+      <w:r>
+        <w:rPr>
+          <w:lang w:val="es-CO"/>
+        </w:rPr>
+        <w:t>chekout</w:t>
+      </w:r>
+      <w:proofErr w:type="spellEnd"/>
+      <w:r>
+        <w:rPr>
+          <w:lang w:val="es-CO"/>
+        </w:rPr>
+        <w:t xml:space="preserve"> vere los archivos disponibles solo para esta rama</w:t>
+      </w:r>
+    </w:p>
+    <w:p>
+      <w:pPr>
+        <w:rPr>
+          <w:lang w:val="es-CO"/>
+        </w:rPr>
+      </w:pPr>
+    </w:p>
+    <w:p>
+      <w:pPr>
+        <w:rPr>
+          <w:lang w:val="es-CO"/>
+        </w:rPr>
+      </w:pPr>
+    </w:p>
+    <w:p>
+      <w:pPr>
+        <w:rPr>
+          <w:lang w:val="es-CO"/>
+        </w:rPr>
+      </w:pPr>
+      <w:r>
+        <w:rPr>
+          <w:lang w:val="es-CO"/>
+        </w:rPr>
+        <w:lastRenderedPageBreak/>
+        <w:t>Unificación de ramas</w:t>
+      </w:r>
+    </w:p>
+    <w:p>
+      <w:pPr>
+        <w:rPr>
+          <w:lang w:val="es-CO"/>
+        </w:rPr>
+      </w:pPr>
+      <w:r>
+        <w:rPr>
+          <w:lang w:val="es-CO"/>
+        </w:rPr>
+        <w:t xml:space="preserve">Git </w:t>
+      </w:r>
+      <w:proofErr w:type="spellStart"/>
+      <w:r>
+        <w:rPr>
+          <w:lang w:val="es-CO"/>
+        </w:rPr>
+        <w:t>diff</w:t>
+      </w:r>
+      <w:proofErr w:type="spellEnd"/>
+      <w:r>
+        <w:rPr>
+          <w:lang w:val="es-CO"/>
+        </w:rPr>
+        <w:t xml:space="preserve"> rama1 rama2</w:t>
+      </w:r>
+      <w:r>
+        <w:rPr>
+          <w:lang w:val="es-CO"/>
+        </w:rPr>
+        <w:tab/>
+      </w:r>
+      <w:r>
+        <w:rPr>
+          <w:lang w:val="es-CO"/>
+        </w:rPr>
+        <w:tab/>
+      </w:r>
+      <w:r>
+        <w:rPr>
+          <w:lang w:val="es-CO"/>
+        </w:rPr>
+        <w:tab/>
+      </w:r>
+      <w:r>
+        <w:rPr>
+          <w:lang w:val="es-CO"/>
+        </w:rPr>
+        <w:tab/>
+      </w:r>
+      <w:r>
+        <w:rPr>
+          <w:lang w:val="es-CO"/>
+        </w:rPr>
+        <w:t>dice las diferencia entre las 2 ramas</w:t>
+      </w:r>
+    </w:p>
+    <w:p>
+      <w:pPr>
+        <w:rPr>
+          <w:lang w:val="es-CO"/>
+        </w:rPr>
+      </w:pPr>
+      <w:r>
+        <w:rPr>
+          <w:lang w:val="es-CO"/>
+        </w:rPr>
+        <w:tab/>
+      </w:r>
+      <w:r>
+        <w:rPr>
+          <w:lang w:val="es-CO"/>
+        </w:rPr>
+        <w:tab/>
+      </w:r>
+      <w:r>
+        <w:rPr>
+          <w:lang w:val="es-CO"/>
+        </w:rPr>
+        <w:tab/>
+      </w:r>
+      <w:r>
+        <w:rPr>
+          <w:lang w:val="es-CO"/>
+        </w:rPr>
+        <w:tab/>
+      </w:r>
+      <w:r>
+        <w:rPr>
+          <w:lang w:val="es-CO"/>
+        </w:rPr>
+        <w:tab/>
+      </w:r>
+      <w:r>
+        <w:rPr>
+          <w:lang w:val="es-CO"/>
+        </w:rPr>
+        <w:tab/>
+        <w:t xml:space="preserve">Habla de la rama2, new es que tiene mas </w:t>
+      </w:r>
+    </w:p>
+    <w:p>
+      <w:pPr>
+        <w:ind w:left="3600" w:firstLine="720"/>
+        <w:rPr>
+          <w:lang w:val="es-CO"/>
+        </w:rPr>
+      </w:pPr>
+      <w:proofErr w:type="spellStart"/>
+      <w:r>
+        <w:rPr>
+          <w:lang w:val="es-CO"/>
+        </w:rPr>
+        <w:t>delete</w:t>
+      </w:r>
+      <w:proofErr w:type="spellEnd"/>
+      <w:r>
+        <w:rPr>
+          <w:lang w:val="es-CO"/>
+        </w:rPr>
+        <w:t xml:space="preserve"> es lo contrario</w:t>
+      </w:r>
+    </w:p>
+    <w:p>
+      <w:pPr>
+        <w:rPr>
+          <w:lang w:val="es-CO"/>
+        </w:rPr>
+      </w:pPr>
+      <w:r>
+        <w:rPr>
+          <w:lang w:val="es-CO"/>
+        </w:rPr>
+        <w:t xml:space="preserve">Git </w:t>
+      </w:r>
+      <w:proofErr w:type="spellStart"/>
+      <w:r>
+        <w:rPr>
+          <w:lang w:val="es-CO"/>
+        </w:rPr>
+        <w:t>merge</w:t>
+      </w:r>
+      <w:proofErr w:type="spellEnd"/>
+      <w:r>
+        <w:rPr>
+          <w:lang w:val="es-CO"/>
+        </w:rPr>
+        <w:t xml:space="preserve"> </w:t>
+      </w:r>
+      <w:proofErr w:type="spellStart"/>
+      <w:r>
+        <w:rPr>
+          <w:lang w:val="es-CO"/>
+        </w:rPr>
+        <w:t>ramOrig</w:t>
+      </w:r>
+      <w:proofErr w:type="spellEnd"/>
+      <w:r>
+        <w:rPr>
+          <w:lang w:val="es-CO"/>
+        </w:rPr>
+        <w:t xml:space="preserve"> </w:t>
+      </w:r>
+      <w:proofErr w:type="spellStart"/>
+      <w:r>
+        <w:rPr>
+          <w:lang w:val="es-CO"/>
+        </w:rPr>
+        <w:t>ramDest</w:t>
+      </w:r>
+      <w:proofErr w:type="spellEnd"/>
+      <w:r>
+        <w:rPr>
+          <w:lang w:val="es-CO"/>
+        </w:rPr>
+        <w:tab/>
+      </w:r>
+      <w:r>
+        <w:rPr>
+          <w:lang w:val="es-CO"/>
+        </w:rPr>
+        <w:tab/>
+      </w:r>
+      <w:r>
+        <w:rPr>
+          <w:lang w:val="es-CO"/>
+        </w:rPr>
+        <w:tab/>
+        <w:t>unifica 2 ramas, para que tengan lo mismo</w:t>
+      </w:r>
+    </w:p>
+    <w:p>
+      <w:pPr>
+        <w:rPr>
+          <w:lang w:val="es-CO"/>
+        </w:rPr>
+      </w:pPr>
+    </w:p>
+    <w:p>
+      <w:pPr>
+        <w:rPr>
+          <w:lang w:val="es-CO"/>
+        </w:rPr>
+      </w:pPr>
+      <w:r>
+        <w:rPr>
+          <w:lang w:val="es-CO"/>
+        </w:rPr>
+        <w:drawing>
+          <wp:inline distT="0" distB="0" distL="0" distR="0" wp14:anchorId="0048044E" wp14:editId="618EC8E0">
+            <wp:extent cx="3860800" cy="2064074"/>
+            <wp:effectExtent l="0" t="0" r="6350" b="0"/>
+            <wp:docPr id="1672982072" name="Picture 1"/>
+            <wp:cNvGraphicFramePr>
+              <a:graphicFrameLocks xmlns:a="http://schemas.openxmlformats.org/drawingml/2006/main" noChangeAspect="1"/>
+            </wp:cNvGraphicFramePr>
+            <a:graphic xmlns:a="http://schemas.openxmlformats.org/drawingml/2006/main">
+              <a:graphicData uri="http://schemas.openxmlformats.org/drawingml/2006/picture">
+                <pic:pic xmlns:pic="http://schemas.openxmlformats.org/drawingml/2006/picture">
+                  <pic:nvPicPr>
+                    <pic:cNvPr id="1672982072" name=""/>
+                    <pic:cNvPicPr/>
+                  </pic:nvPicPr>
+                  <pic:blipFill>
+                    <a:blip r:embed="rId5"/>
+                    <a:stretch>
+                      <a:fillRect/>
+                    </a:stretch>
+                  </pic:blipFill>
+                  <pic:spPr>
+                    <a:xfrm>
+                      <a:off x="0" y="0"/>
+                      <a:ext cx="3880383" cy="2074544"/>
+                    </a:xfrm>
+                    <a:prstGeom prst="rect">
+                      <a:avLst/>
+                    </a:prstGeom>
+                  </pic:spPr>
+                </pic:pic>
+              </a:graphicData>
+            </a:graphic>
+          </wp:inline>
+        </w:drawing>
+      </w:r>
+    </w:p>
+    <w:p>
+      <w:pPr>
+        <w:rPr>
+          <w:lang w:val="es-CO"/>
+        </w:rPr>
+      </w:pPr>
+      <w:r>
+        <w:rPr>
+          <w:lang w:val="es-CO"/>
+        </w:rPr>
+        <w:t>Si estoy parado en la rama mas actualizada, me dice que todo ya esta actualizado, entonces tengo que pararme en la rama destino.</w:t>
+      </w:r>
+    </w:p>
+    <w:p>
+      <w:pPr>
+        <w:rPr>
+          <w:lang w:val="es-CO"/>
+        </w:rPr>
+      </w:pPr>
+    </w:p>
+    <w:p>
+      <w:pPr>
+        <w:rPr>
+          <w:lang w:val="es-CO"/>
+        </w:rPr>
+      </w:pPr>
+      <w:r>
+        <w:rPr>
+          <w:lang w:val="es-CO"/>
+        </w:rPr>
+        <w:t xml:space="preserve">Al final volver a formalizar </w:t>
+      </w:r>
+      <w:r>
+        <w:rPr>
+          <w:lang w:val="es-CO"/>
+        </w:rPr>
+        <w:t>los cambios</w:t>
+      </w:r>
+      <w:r>
+        <w:rPr>
+          <w:lang w:val="es-CO"/>
+        </w:rPr>
+        <w:t xml:space="preserve"> en la rama destino </w:t>
+      </w:r>
+      <w:proofErr w:type="spellStart"/>
+      <w:r>
+        <w:rPr>
+          <w:lang w:val="es-CO"/>
+        </w:rPr>
+        <w:t>asi</w:t>
+      </w:r>
+      <w:proofErr w:type="spellEnd"/>
+    </w:p>
+    <w:p>
+      <w:pPr>
+        <w:rPr>
+          <w:lang w:val="es-CO"/>
+        </w:rPr>
+      </w:pPr>
+      <w:proofErr w:type="spellStart"/>
+      <w:r>
+        <w:rPr>
+          <w:lang w:val="es-CO"/>
+        </w:rPr>
+        <w:t>git</w:t>
+      </w:r>
+      <w:proofErr w:type="spellEnd"/>
+      <w:r>
+        <w:rPr>
+          <w:lang w:val="es-CO"/>
+        </w:rPr>
+        <w:t xml:space="preserve"> </w:t>
+      </w:r>
+      <w:proofErr w:type="spellStart"/>
+      <w:r>
+        <w:rPr>
+          <w:lang w:val="es-CO"/>
+        </w:rPr>
+        <w:t>add</w:t>
+      </w:r>
+      <w:proofErr w:type="spellEnd"/>
+      <w:r>
+        <w:rPr>
+          <w:lang w:val="es-CO"/>
+        </w:rPr>
+        <w:t>.</w:t>
+      </w:r>
+      <w:r>
+        <w:rPr>
+          <w:lang w:val="es-CO"/>
+        </w:rPr>
+        <w:tab/>
+      </w:r>
+      <w:r>
+        <w:rPr>
+          <w:lang w:val="es-CO"/>
+        </w:rPr>
+        <w:tab/>
+      </w:r>
+      <w:r>
+        <w:rPr>
+          <w:lang w:val="es-CO"/>
+        </w:rPr>
+        <w:tab/>
+      </w:r>
+      <w:r>
+        <w:rPr>
+          <w:lang w:val="es-CO"/>
+        </w:rPr>
+        <w:tab/>
+      </w:r>
+      <w:r>
+        <w:rPr>
+          <w:lang w:val="es-CO"/>
+        </w:rPr>
+        <w:tab/>
+      </w:r>
+      <w:r>
+        <w:rPr>
+          <w:lang w:val="es-CO"/>
+        </w:rPr>
+        <w:tab/>
+        <w:t>Agrega todos los archivos</w:t>
+      </w:r>
+    </w:p>
+    <w:p>
+      <w:pPr>
+        <w:rPr>
+          <w:lang w:val="es-CO"/>
+        </w:rPr>
+      </w:pPr>
+      <w:proofErr w:type="spellStart"/>
+      <w:r>
+        <w:rPr>
+          <w:lang w:val="es-CO"/>
+        </w:rPr>
+        <w:t>git</w:t>
+      </w:r>
+      <w:proofErr w:type="spellEnd"/>
+      <w:r>
+        <w:rPr>
+          <w:lang w:val="es-CO"/>
+        </w:rPr>
+        <w:t xml:space="preserve"> </w:t>
+      </w:r>
+      <w:proofErr w:type="spellStart"/>
+      <w:r>
+        <w:rPr>
+          <w:lang w:val="es-CO"/>
+        </w:rPr>
+        <w:t>commit</w:t>
+      </w:r>
+      <w:proofErr w:type="spellEnd"/>
+      <w:r>
+        <w:rPr>
+          <w:lang w:val="es-CO"/>
+        </w:rPr>
+        <w:t xml:space="preserve"> -m “comentario”</w:t>
+      </w:r>
+      <w:r>
+        <w:rPr>
+          <w:lang w:val="es-CO"/>
+        </w:rPr>
+        <w:tab/>
+      </w:r>
+      <w:r>
+        <w:rPr>
+          <w:lang w:val="es-CO"/>
+        </w:rPr>
+        <w:tab/>
+      </w:r>
+      <w:r>
+        <w:rPr>
+          <w:lang w:val="es-CO"/>
+        </w:rPr>
+        <w:tab/>
+      </w:r>
+      <w:r>
+        <w:rPr>
+          <w:lang w:val="es-CO"/>
+        </w:rPr>
+        <w:tab/>
+        <w:t xml:space="preserve">En este comentario el sistema </w:t>
+      </w:r>
+    </w:p>
+    <w:p>
+      <w:pPr>
+        <w:ind w:left="5040"/>
+        <w:rPr>
+          <w:lang w:val="es-CO"/>
+        </w:rPr>
+      </w:pPr>
+      <w:r>
+        <w:rPr>
+          <w:lang w:val="es-CO"/>
+        </w:rPr>
+        <w:t>entiende que los archivos nuevos son solo para la rama donde estoy parado</w:t>
+      </w:r>
+    </w:p>
+    <w:p>
+      <w:pPr>
+        <w:rPr>
+          <w:lang w:val="es-CO"/>
+        </w:rPr>
+      </w:pPr>
+      <w:r>
+        <w:rPr>
+          <w:lang w:val="es-CO"/>
+        </w:rPr>
+        <w:t xml:space="preserve">al cambiar de ramas con </w:t>
+      </w:r>
+      <w:proofErr w:type="spellStart"/>
+      <w:r>
+        <w:rPr>
+          <w:lang w:val="es-CO"/>
+        </w:rPr>
+        <w:t>chekout</w:t>
+      </w:r>
+      <w:proofErr w:type="spellEnd"/>
+      <w:r>
+        <w:rPr>
+          <w:lang w:val="es-CO"/>
+        </w:rPr>
+        <w:t xml:space="preserve"> vere los archivos disponibles solo para esta rama</w:t>
+      </w:r>
+    </w:p>
+    <w:p>
+      <w:pPr>
+        <w:rPr>
+          <w:lang w:val="es-CO"/>
+        </w:rPr>
+      </w:pPr>
     </w:p>
     <w:sectPr>
       <w:pgSz w:w="12240" w:h="15840"/>
@@ -830,6 +2615,7 @@
   <w:style w:type="character" w:default="1" w:styleId="DefaultParagraphFont">
     <w:name w:val="Default Paragraph Font"/>
     <w:uiPriority w:val="1"/>
+    <w:semiHidden/>
     <w:unhideWhenUsed/>
   </w:style>
   <w:style w:type="table" w:default="1" w:styleId="TableNormal">

</xml_diff>